<commit_message>
fixed something but forgot lol
</commit_message>
<xml_diff>
--- a/Weekly_Reports/Weekly Report 6 ORIE 4999.docx
+++ b/Weekly_Reports/Weekly Report 6 ORIE 4999.docx
@@ -95,21 +95,7 @@
         <w:rPr>
           <w:rFonts w:ascii="Avenir Light" w:hAnsi="Avenir Light"/>
         </w:rPr>
-        <w:t xml:space="preserve">Implemented </w:t>
-      </w:r>
-      <w:proofErr w:type="spellStart"/>
-      <w:r>
-        <w:rPr>
-          <w:rFonts w:ascii="Avenir Light" w:hAnsi="Avenir Light"/>
-        </w:rPr>
-        <w:t>Trevisan’s</w:t>
-      </w:r>
-      <w:proofErr w:type="spellEnd"/>
-      <w:r>
-        <w:rPr>
-          <w:rFonts w:ascii="Avenir Light" w:hAnsi="Avenir Light"/>
-        </w:rPr>
-        <w:t xml:space="preserve"> MAX-CUT approximation algorithm (untested, but compiles and runs)</w:t>
+        <w:t>Implemented Trevisan’s MAX-CUT approximation algorithm</w:t>
       </w:r>
     </w:p>
     <w:p>
@@ -127,6 +113,46 @@
         <w:rPr>
           <w:rFonts w:ascii="Avenir Light" w:hAnsi="Avenir Light"/>
         </w:rPr>
+        <w:t xml:space="preserve">Tested Trevisan’s MAX-CUT. It works </w:t>
+      </w:r>
+      <w:r>
+        <w:rPr>
+          <w:rFonts w:ascii="Avenir Light" w:hAnsi="Avenir Light"/>
+          <w:i/>
+          <w:iCs/>
+        </w:rPr>
+        <w:t>really</w:t>
+      </w:r>
+      <w:r>
+        <w:rPr>
+          <w:rFonts w:ascii="Avenir Light" w:hAnsi="Avenir Light"/>
+          <w:i/>
+          <w:iCs/>
+        </w:rPr>
+        <w:t xml:space="preserve"> </w:t>
+      </w:r>
+      <w:r>
+        <w:rPr>
+          <w:rFonts w:ascii="Avenir Light" w:hAnsi="Avenir Light"/>
+        </w:rPr>
+        <w:t>well.</w:t>
+      </w:r>
+    </w:p>
+    <w:p>
+      <w:pPr>
+        <w:pStyle w:val="ListParagraph"/>
+        <w:numPr>
+          <w:ilvl w:val="0"/>
+          <w:numId w:val="1"/>
+        </w:numPr>
+        <w:rPr>
+          <w:rFonts w:ascii="Avenir Light" w:hAnsi="Avenir Light"/>
+        </w:rPr>
+      </w:pPr>
+      <w:r>
+        <w:rPr>
+          <w:rFonts w:ascii="Avenir Light" w:hAnsi="Avenir Light"/>
+        </w:rPr>
         <w:t>Cleaned up the code by modularizing frequently used expressions and putting them in a separate file</w:t>
       </w:r>
     </w:p>
@@ -168,14 +194,12 @@
         </w:rPr>
         <w:t xml:space="preserve">When doing </w:t>
       </w:r>
-      <w:proofErr w:type="spellStart"/>
       <w:r>
         <w:rPr>
           <w:rFonts w:ascii="Avenir Light" w:hAnsi="Avenir Light"/>
         </w:rPr>
         <w:t>two_thresholds_spectral_cut</w:t>
       </w:r>
-      <w:proofErr w:type="spellEnd"/>
       <w:r>
         <w:rPr>
           <w:rFonts w:ascii="Avenir Light" w:hAnsi="Avenir Light"/>
@@ -749,21 +773,7 @@
         <w:rPr>
           <w:rFonts w:ascii="Avenir Light" w:hAnsi="Avenir Light"/>
         </w:rPr>
-        <w:t xml:space="preserve">, sometimes the denominator could be 0, causing the fraction to be </w:t>
-      </w:r>
-      <w:proofErr w:type="spellStart"/>
-      <w:r>
-        <w:rPr>
-          <w:rFonts w:ascii="Avenir Light" w:hAnsi="Avenir Light"/>
-        </w:rPr>
-        <w:t>NaN</w:t>
-      </w:r>
-      <w:proofErr w:type="spellEnd"/>
-      <w:r>
-        <w:rPr>
-          <w:rFonts w:ascii="Avenir Light" w:hAnsi="Avenir Light"/>
-        </w:rPr>
-        <w:t>.</w:t>
+        <w:t>, sometimes the denominator could be 0, causing the fraction to be NaN.</w:t>
       </w:r>
       <w:r>
         <w:rPr>
@@ -826,21 +836,7 @@
         <w:rPr>
           <w:rFonts w:ascii="Avenir Light" w:hAnsi="Avenir Light"/>
         </w:rPr>
-        <w:t xml:space="preserve">Test my implementation of </w:t>
-      </w:r>
-      <w:proofErr w:type="spellStart"/>
-      <w:r>
-        <w:rPr>
-          <w:rFonts w:ascii="Avenir Light" w:hAnsi="Avenir Light"/>
-        </w:rPr>
-        <w:t>Trevisan’s</w:t>
-      </w:r>
-      <w:proofErr w:type="spellEnd"/>
-      <w:r>
-        <w:rPr>
-          <w:rFonts w:ascii="Avenir Light" w:hAnsi="Avenir Light"/>
-        </w:rPr>
-        <w:t xml:space="preserve"> MAX-CUT</w:t>
+        <w:t>Test my implementation of Trevisan’s MAX-CUT</w:t>
       </w:r>
     </w:p>
     <w:p>

</xml_diff>